<commit_message>
Render all formats of registered report
</commit_message>
<xml_diff>
--- a/docs/registeredreport.docx
+++ b/docs/registeredreport.docx
@@ -52,51 +52,13 @@
         <w:t xml:space="preserve">data</w:t>
       </w:r>
     </w:p>
-    <w:sdt>
-      <w:sdtPr>
-        <w:docPartObj>
-          <w:docPartGallery w:val="Table of Contents"/>
-          <w:docPartUnique/>
-        </w:docPartObj>
-      </w:sdtPr>
-      <w:sdtContent>
-        <w:p>
-          <w:pPr>
-            <w:pStyle w:val="TOCHeading"/>
-          </w:pPr>
-          <w:r>
-            <w:t xml:space="preserve">Table</w:t>
-          </w:r>
-          <w:r>
-            <w:t xml:space="preserve"> </w:t>
-          </w:r>
-          <w:r>
-            <w:t xml:space="preserve">of</w:t>
-          </w:r>
-          <w:r>
-            <w:t xml:space="preserve"> </w:t>
-          </w:r>
-          <w:r>
-            <w:t xml:space="preserve">contents</w:t>
-          </w:r>
-        </w:p>
-        <w:p>
-          <w:r>
-            <w:fldChar w:fldCharType="begin" w:dirty="true"/>
-            <w:instrText xml:space="preserve">TOC \o "1-3" \h \z \u</w:instrText>
-            <w:fldChar w:fldCharType="separate"/>
-            <w:fldChar w:fldCharType="end"/>
-          </w:r>
-        </w:p>
-      </w:sdtContent>
-    </w:sdt>
     <w:bookmarkStart w:id="22" w:name="introduction"/>
     <w:p>
       <w:pPr>
         <w:pStyle w:val="Heading2"/>
       </w:pPr>
       <w:r>
-        <w:t xml:space="preserve">1 Introduction</w:t>
+        <w:t xml:space="preserve">Introduction</w:t>
       </w:r>
     </w:p>
     <w:p>
@@ -104,7 +66,7 @@
         <w:pStyle w:val="FirstParagraph"/>
       </w:pPr>
       <w:r>
-        <w:t xml:space="preserve">(575/500 words)</w:t>
+        <w:t xml:space="preserve">(499/500 words)</w:t>
       </w:r>
     </w:p>
     <w:p>
@@ -444,10 +406,10 @@
               <w:tblLayout w:type="fixed"/>
             </w:tblPr>
             <w:tblGrid>
-              <w:gridCol w:w="1870"/>
-              <w:gridCol w:w="1870"/>
-              <w:gridCol w:w="2310"/>
-              <w:gridCol w:w="1870"/>
+              <w:gridCol w:w="1926"/>
+              <w:gridCol w:w="1926"/>
+              <w:gridCol w:w="2140"/>
+              <w:gridCol w:w="1926"/>
             </w:tblGrid>
             <w:tr>
               <w:trPr>
@@ -978,7 +940,7 @@
         <w:pStyle w:val="Heading2"/>
       </w:pPr>
       <w:r>
-        <w:t xml:space="preserve">2 Methods</w:t>
+        <w:t xml:space="preserve">Methods</w:t>
       </w:r>
     </w:p>
     <w:p>
@@ -1007,7 +969,7 @@
         <w:pStyle w:val="Heading3"/>
       </w:pPr>
       <w:r>
-        <w:t xml:space="preserve">2.1 Literature review</w:t>
+        <w:t xml:space="preserve">Literature review</w:t>
       </w:r>
     </w:p>
     <w:p>
@@ -1044,7 +1006,7 @@
         <w:pStyle w:val="Heading3"/>
       </w:pPr>
       <w:r>
-        <w:t xml:space="preserve">2.2 Initial classification</w:t>
+        <w:t xml:space="preserve">Initial classification</w:t>
       </w:r>
     </w:p>
     <w:p>
@@ -1193,7 +1155,7 @@
         <w:pStyle w:val="Heading3"/>
       </w:pPr>
       <w:r>
-        <w:t xml:space="preserve">2.3 Assessing open data</w:t>
+        <w:t xml:space="preserve">Assessing open data</w:t>
       </w:r>
     </w:p>
     <w:p>
@@ -1376,7 +1338,7 @@
         <w:pStyle w:val="BodyText"/>
       </w:pPr>
       <w:r>
-        <w:t xml:space="preserve">To clarify our methods for spatial versus aspatial data, consider a hypothetical GPS-accelerometer biologging study sampled in the aspatial category. The authors deposited the GPS data in the Movebank Data Repository (which issues DOIs) and the accelerometer data are available upon request. We contact the author and they provide us with a summary table of the accelerometer data, where each row is a deployment and columns are characteristics of the deployment, such as duration. They do not respond to our follow-up email requesting the underlying biologging data. Then this study would be scored as</w:t>
+        <w:t xml:space="preserve">To clarify our methods for spatial versus aspatial data, consider a hypothetical GPS-accelerometer biologging study sampled in the aspatial category. The authors deposited the GPS data in the Movebank Data Repository (which issues DOIs) and the accelerometer data are available upon request. We contact the author and they provide us with a summary table of the accelerometer data, where each row is a deployment and columns are characteristics of the deployment, such as duration. They do not respond to our follow-up email requesting the underlying biologging data. Then, because this study was sampled in the aspatial category, it would be scored as</w:t>
       </w:r>
       <w:r>
         <w:t xml:space="preserve"> </w:t>
@@ -1443,7 +1405,7 @@
         </m:r>
       </m:oMath>
       <w:r>
-        <w:t xml:space="preserve">) the aspatial data do not have a DOI, (</w:t>
+        <w:t xml:space="preserve">) the accelerometer data do not have a DOI, (</w:t>
       </w:r>
       <m:oMath>
         <m:r>
@@ -1451,7 +1413,7 @@
         </m:r>
       </m:oMath>
       <w:r>
-        <w:t xml:space="preserve">) retrieving the aspatial data required contacting the author, and (</w:t>
+        <w:t xml:space="preserve">) retrieving the accelerometer data required contacting the author, and (</w:t>
       </w:r>
       <m:oMath>
         <m:r>
@@ -1552,7 +1514,7 @@
         <w:pStyle w:val="Heading3"/>
       </w:pPr>
       <w:r>
-        <w:t xml:space="preserve">2.4 Analysis</w:t>
+        <w:t xml:space="preserve">Analysis</w:t>
       </w:r>
     </w:p>
     <w:p>
@@ -2443,126 +2405,12 @@
         <w:t xml:space="preserve">for model fitting.</w:t>
       </w:r>
     </w:p>
-    <w:bookmarkEnd w:id="26"/>
-    <w:bookmarkStart w:id="47" w:name="hypothesis-testing"/>
     <w:p>
       <w:pPr>
-        <w:pStyle w:val="Heading3"/>
+        <w:pStyle w:val="BodyText"/>
       </w:pPr>
       <w:r>
-        <w:t xml:space="preserve">2.5 Hypothesis testing</w:t>
-      </w:r>
-    </w:p>
-    <w:p>
-      <w:pPr>
-        <w:pStyle w:val="FirstParagraph"/>
-      </w:pPr>
-      <w:r>
-        <w:t xml:space="preserve">We will test hypotheses by testing if the 95% credible interval for the relevant model coefficients in our three models are greater than 0. We will quantify effect sizes by calculating contrasts in the posterior probabilities of the dependent variable (</w:t>
-      </w:r>
-      <w:r>
-        <w:t xml:space="preserve"> </w:t>
-      </w:r>
-      <m:oMath>
-        <m:r>
-          <m:t>p</m:t>
-        </m:r>
-        <m:d>
-          <m:dPr>
-            <m:begChr m:val="("/>
-            <m:endChr m:val=")"/>
-            <m:sepChr m:val=""/>
-            <m:grow/>
-          </m:dPr>
-          <m:e>
-            <m:r>
-              <m:t>f</m:t>
-            </m:r>
-          </m:e>
-        </m:d>
-        <m:r>
-          <m:rPr>
-            <m:sty m:val="p"/>
-          </m:rPr>
-          <m:t>,</m:t>
-        </m:r>
-        <m:r>
-          <m:t>p</m:t>
-        </m:r>
-        <m:d>
-          <m:dPr>
-            <m:begChr m:val="("/>
-            <m:endChr m:val=")"/>
-            <m:sepChr m:val=""/>
-            <m:grow/>
-          </m:dPr>
-          <m:e>
-            <m:r>
-              <m:t>a</m:t>
-            </m:r>
-          </m:e>
-        </m:d>
-        <m:r>
-          <m:rPr>
-            <m:sty m:val="p"/>
-          </m:rPr>
-          <m:t>,</m:t>
-        </m:r>
-        <m:r>
-          <m:t>p</m:t>
-        </m:r>
-        <m:d>
-          <m:dPr>
-            <m:begChr m:val="("/>
-            <m:endChr m:val=")"/>
-            <m:sepChr m:val=""/>
-            <m:grow/>
-          </m:dPr>
-          <m:e>
-            <m:r>
-              <m:t>r</m:t>
-            </m:r>
-          </m:e>
-        </m:d>
-      </m:oMath>
-      <w:r>
-        <w:t xml:space="preserve"> </w:t>
-      </w:r>
-      <w:r>
-        <w:t xml:space="preserve">) across levels of the relevant category.</w:t>
-      </w:r>
-    </w:p>
-    <w:bookmarkStart w:id="27" w:name="X194513b35a7fa58d51db833b9a3c7f18ab27c5b"/>
-    <w:p>
-      <w:pPr>
-        <w:pStyle w:val="Heading4"/>
-      </w:pPr>
-      <w:r>
-        <w:t xml:space="preserve">2.5.1 H1: Open biologging data practices are increasing over time</w:t>
-      </w:r>
-    </w:p>
-    <w:p>
-      <w:pPr>
-        <w:pStyle w:val="FirstParagraph"/>
-      </w:pPr>
-      <w:r>
-        <w:t xml:space="preserve">We will test hypothesis</w:t>
-      </w:r>
-      <w:r>
-        <w:t xml:space="preserve"> </w:t>
-      </w:r>
-      <w:r>
-        <w:rPr>
-          <w:bCs/>
-          <w:b/>
-        </w:rPr>
-        <w:t xml:space="preserve">H1</w:t>
-      </w:r>
-      <w:r>
-        <w:t xml:space="preserve"> </w:t>
-      </w:r>
-      <w:r>
-        <w:t xml:space="preserve">using coefficient</w:t>
+        <w:t xml:space="preserve">We invite feedback from reviewers about statistical design. We considered more complex models, e.g., using splines for</w:t>
       </w:r>
       <w:r>
         <w:t xml:space="preserve"> </w:t>
@@ -2582,52 +2430,59 @@
         </m:sSub>
       </m:oMath>
       <w:r>
-        <w:t xml:space="preserve">. We will quantify effect size by contrasting the dependent variable posterior probabilities for three eras: 2007-2015, 2016-2019, and 2020-2023 (see</w:t>
-      </w:r>
-      <w:r>
-        <w:t xml:space="preserve"> </w:t>
-      </w:r>
-      <w:hyperlink w:anchor="fig-h1">
-        <w:r>
-          <w:rPr>
-            <w:rStyle w:val="Hyperlink"/>
-          </w:rPr>
-          <w:t xml:space="preserve">Figure 2</w:t>
-        </w:r>
-      </w:hyperlink>
-      <w:r>
-        <w:t xml:space="preserve"> </w:t>
-      </w:r>
-      <w:r>
-        <w:t xml:space="preserve">in section</w:t>
-      </w:r>
-      <w:r>
-        <w:t xml:space="preserve"> </w:t>
-      </w:r>
-      <w:r>
-        <w:t xml:space="preserve">“</w:t>
-      </w:r>
-      <w:r>
-        <w:t xml:space="preserve">Analysis of simulated data</w:t>
-      </w:r>
-      <w:r>
-        <w:t xml:space="preserve">”</w:t>
-      </w:r>
-      <w:r>
-        <w:t xml:space="preserve"> </w:t>
-      </w:r>
-      <w:r>
-        <w:t xml:space="preserve">below).</w:t>
+        <w:t xml:space="preserve">, treating year as an ordinal variable</w:t>
+      </w:r>
+      <w:r>
+        <w:rPr>
+          <w:vertAlign w:val="superscript"/>
+        </w:rPr>
+        <w:t xml:space="preserve">40</w:t>
+      </w:r>
+      <w:r>
+        <w:t xml:space="preserve">, or allowing interactions between</w:t>
+      </w:r>
+      <w:r>
+        <w:t xml:space="preserve"> </w:t>
+      </w:r>
+      <m:oMath>
+        <m:r>
+          <m:t>e</m:t>
+        </m:r>
+      </m:oMath>
+      <w:r>
+        <w:t xml:space="preserve">,</w:t>
+      </w:r>
+      <w:r>
+        <w:t xml:space="preserve"> </w:t>
+      </w:r>
+      <m:oMath>
+        <m:r>
+          <m:t>s</m:t>
+        </m:r>
+      </m:oMath>
+      <w:r>
+        <w:t xml:space="preserve">, and</w:t>
+      </w:r>
+      <w:r>
+        <w:t xml:space="preserve"> </w:t>
+      </w:r>
+      <m:oMath>
+        <m:r>
+          <m:t>t</m:t>
+        </m:r>
+      </m:oMath>
+      <w:r>
+        <w:t xml:space="preserve">. However, we concluded that the model presented here would answer our research questions with the greatest clarity. If the reviewers think more complex models are essential, we will modify our design accordingly.</w:t>
       </w:r>
     </w:p>
-    <w:bookmarkEnd w:id="27"/>
-    <w:bookmarkStart w:id="28" w:name="X85ccf81cc2d3a810286760da82ca7512cab59b5"/>
+    <w:bookmarkEnd w:id="26"/>
+    <w:bookmarkStart w:id="30" w:name="hypothesis-testing"/>
     <w:p>
       <w:pPr>
-        <w:pStyle w:val="Heading4"/>
+        <w:pStyle w:val="Heading3"/>
       </w:pPr>
       <w:r>
-        <w:t xml:space="preserve">2.5.2 H2: Open biologging data practices vary by ecosystem</w:t>
+        <w:t xml:space="preserve">Hypothesis testing</w:t>
       </w:r>
     </w:p>
     <w:p>
@@ -2635,488 +2490,7 @@
         <w:pStyle w:val="FirstParagraph"/>
       </w:pPr>
       <w:r>
-        <w:t xml:space="preserve">We will test hypothesis</w:t>
-      </w:r>
-      <w:r>
-        <w:t xml:space="preserve"> </w:t>
-      </w:r>
-      <w:r>
-        <w:rPr>
-          <w:bCs/>
-          <w:b/>
-        </w:rPr>
-        <w:t xml:space="preserve">H2</w:t>
-      </w:r>
-      <w:r>
-        <w:t xml:space="preserve"> </w:t>
-      </w:r>
-      <w:r>
-        <w:t xml:space="preserve">using coefficient</w:t>
-      </w:r>
-      <w:r>
-        <w:t xml:space="preserve"> </w:t>
-      </w:r>
-      <m:oMath>
-        <m:sSub>
-          <m:e>
-            <m:r>
-              <m:t>β</m:t>
-            </m:r>
-          </m:e>
-          <m:sub>
-            <m:r>
-              <m:t>e</m:t>
-            </m:r>
-          </m:sub>
-        </m:sSub>
-      </m:oMath>
-      <w:r>
-        <w:t xml:space="preserve">. To quantify effect size, we will contrast posterior probabilities for marine and terrestrial ecosystems (see</w:t>
-      </w:r>
-      <w:r>
-        <w:t xml:space="preserve"> </w:t>
-      </w:r>
-      <w:hyperlink w:anchor="fig-h2">
-        <w:r>
-          <w:rPr>
-            <w:rStyle w:val="Hyperlink"/>
-          </w:rPr>
-          <w:t xml:space="preserve">Figure 3</w:t>
-        </w:r>
-      </w:hyperlink>
-      <w:r>
-        <w:t xml:space="preserve">).</w:t>
-      </w:r>
-    </w:p>
-    <w:bookmarkEnd w:id="28"/>
-    <w:bookmarkStart w:id="29" w:name="X192bae188d6ca5d681221de54ed0ef582b17487"/>
-    <w:p>
-      <w:pPr>
-        <w:pStyle w:val="Heading4"/>
-      </w:pPr>
-      <w:r>
-        <w:t xml:space="preserve">2.5.3 H3: Open biologging data practices vary by sensor class</w:t>
-      </w:r>
-    </w:p>
-    <w:p>
-      <w:pPr>
-        <w:pStyle w:val="FirstParagraph"/>
-      </w:pPr>
-      <w:r>
-        <w:t xml:space="preserve">We will test hypothesis</w:t>
-      </w:r>
-      <w:r>
-        <w:t xml:space="preserve"> </w:t>
-      </w:r>
-      <w:r>
-        <w:rPr>
-          <w:bCs/>
-          <w:b/>
-        </w:rPr>
-        <w:t xml:space="preserve">H2</w:t>
-      </w:r>
-      <w:r>
-        <w:t xml:space="preserve"> </w:t>
-      </w:r>
-      <w:r>
-        <w:t xml:space="preserve">using coefficient</w:t>
-      </w:r>
-      <w:r>
-        <w:t xml:space="preserve"> </w:t>
-      </w:r>
-      <m:oMath>
-        <m:sSub>
-          <m:e>
-            <m:r>
-              <m:t>β</m:t>
-            </m:r>
-          </m:e>
-          <m:sub>
-            <m:r>
-              <m:t>s</m:t>
-            </m:r>
-          </m:sub>
-        </m:sSub>
-      </m:oMath>
-      <w:r>
-        <w:t xml:space="preserve">. To quantify effect size, we will contrast posterior probabilities for aspatial and spatial sensor data (see</w:t>
-      </w:r>
-      <w:r>
-        <w:t xml:space="preserve"> </w:t>
-      </w:r>
-      <w:hyperlink w:anchor="fig-h3">
-        <w:r>
-          <w:rPr>
-            <w:rStyle w:val="Hyperlink"/>
-          </w:rPr>
-          <w:t xml:space="preserve">Figure 4</w:t>
-        </w:r>
-      </w:hyperlink>
-      <w:r>
-        <w:t xml:space="preserve">).</w:t>
-      </w:r>
-    </w:p>
-    <w:bookmarkEnd w:id="29"/>
-    <w:bookmarkStart w:id="46" w:name="analysis-of-simulated-data"/>
-    <w:p>
-      <w:pPr>
-        <w:pStyle w:val="Heading4"/>
-      </w:pPr>
-      <w:r>
-        <w:t xml:space="preserve">2.5.4 Analysis of simulated data</w:t>
-      </w:r>
-    </w:p>
-    <w:p>
-      <w:pPr>
-        <w:pStyle w:val="FirstParagraph"/>
-      </w:pPr>
-      <w:r>
-        <w:t xml:space="preserve">We conducted a simulation to demonstrate how we will conduct our analysis. We simulated values for</w:t>
-      </w:r>
-      <w:r>
-        <w:t xml:space="preserve"> </w:t>
-      </w:r>
-      <m:oMath>
-        <m:r>
-          <m:t>t</m:t>
-        </m:r>
-      </m:oMath>
-      <w:r>
-        <w:t xml:space="preserve">,</w:t>
-      </w:r>
-      <w:r>
-        <w:t xml:space="preserve"> </w:t>
-      </w:r>
-      <m:oMath>
-        <m:r>
-          <m:t>e</m:t>
-        </m:r>
-      </m:oMath>
-      <w:r>
-        <w:t xml:space="preserve">,</w:t>
-      </w:r>
-      <w:r>
-        <w:t xml:space="preserve"> </w:t>
-      </w:r>
-      <m:oMath>
-        <m:r>
-          <m:t>s</m:t>
-        </m:r>
-      </m:oMath>
-      <w:r>
-        <w:t xml:space="preserve"> </w:t>
-      </w:r>
-      <w:r>
-        <w:t xml:space="preserve">(time, ecosystem, and sensor class; independent variables), and</w:t>
-      </w:r>
-      <w:r>
-        <w:t xml:space="preserve"> </w:t>
-      </w:r>
-      <m:oMath>
-        <m:r>
-          <m:t>f</m:t>
-        </m:r>
-      </m:oMath>
-      <w:r>
-        <w:t xml:space="preserve"> </w:t>
-      </w:r>
-      <w:r>
-        <w:t xml:space="preserve">(findability; dependent variable) according to our predictions, to demonstrate how we will perform our analysis. The full analysis will also include dependent variables</w:t>
-      </w:r>
-      <w:r>
-        <w:t xml:space="preserve"> </w:t>
-      </w:r>
-      <m:oMath>
-        <m:r>
-          <m:t>a</m:t>
-        </m:r>
-      </m:oMath>
-      <w:r>
-        <w:t xml:space="preserve"> </w:t>
-      </w:r>
-      <w:r>
-        <w:t xml:space="preserve">(accessibility) and</w:t>
-      </w:r>
-      <w:r>
-        <w:t xml:space="preserve"> </w:t>
-      </w:r>
-      <m:oMath>
-        <m:r>
-          <m:t>r</m:t>
-        </m:r>
-      </m:oMath>
-      <w:r>
-        <w:t xml:space="preserve"> </w:t>
-      </w:r>
-      <w:r>
-        <w:t xml:space="preserve">(reusability).</w:t>
-      </w:r>
-    </w:p>
-    <w:p>
-      <w:pPr>
-        <w:pStyle w:val="BodyText"/>
-      </w:pPr>
-      <w:r>
-        <w:t xml:space="preserve">We set up our analysis by loading necessary packages and setting the seed.</w:t>
-      </w:r>
-    </w:p>
-    <w:p>
-      <w:pPr>
-        <w:pStyle w:val="SourceCode"/>
-      </w:pPr>
-      <w:r>
-        <w:rPr>
-          <w:rStyle w:val="FunctionTok"/>
-        </w:rPr>
-        <w:t xml:space="preserve">library</w:t>
-      </w:r>
-      <w:r>
-        <w:rPr>
-          <w:rStyle w:val="NormalTok"/>
-        </w:rPr>
-        <w:t xml:space="preserve">(brms)</w:t>
-      </w:r>
-      <w:r>
-        <w:br/>
-      </w:r>
-      <w:r>
-        <w:rPr>
-          <w:rStyle w:val="FunctionTok"/>
-        </w:rPr>
-        <w:t xml:space="preserve">library</w:t>
-      </w:r>
-      <w:r>
-        <w:rPr>
-          <w:rStyle w:val="NormalTok"/>
-        </w:rPr>
-        <w:t xml:space="preserve">(cowplot)</w:t>
-      </w:r>
-      <w:r>
-        <w:br/>
-      </w:r>
-      <w:r>
-        <w:rPr>
-          <w:rStyle w:val="FunctionTok"/>
-        </w:rPr>
-        <w:t xml:space="preserve">library</w:t>
-      </w:r>
-      <w:r>
-        <w:rPr>
-          <w:rStyle w:val="NormalTok"/>
-        </w:rPr>
-        <w:t xml:space="preserve">(tidybayes)</w:t>
-      </w:r>
-      <w:r>
-        <w:br/>
-      </w:r>
-      <w:r>
-        <w:rPr>
-          <w:rStyle w:val="FunctionTok"/>
-        </w:rPr>
-        <w:t xml:space="preserve">library</w:t>
-      </w:r>
-      <w:r>
-        <w:rPr>
-          <w:rStyle w:val="NormalTok"/>
-        </w:rPr>
-        <w:t xml:space="preserve">(tidyverse)</w:t>
-      </w:r>
-      <w:r>
-        <w:br/>
-      </w:r>
-      <w:r>
-        <w:rPr>
-          <w:rStyle w:val="FunctionTok"/>
-        </w:rPr>
-        <w:t xml:space="preserve">set.seed</w:t>
-      </w:r>
-      <w:r>
-        <w:rPr>
-          <w:rStyle w:val="NormalTok"/>
-        </w:rPr>
-        <w:t xml:space="preserve">(</w:t>
-      </w:r>
-      <w:r>
-        <w:rPr>
-          <w:rStyle w:val="DecValTok"/>
-        </w:rPr>
-        <w:t xml:space="preserve">1234</w:t>
-      </w:r>
-      <w:r>
-        <w:rPr>
-          <w:rStyle w:val="NormalTok"/>
-        </w:rPr>
-        <w:t xml:space="preserve">)</w:t>
-      </w:r>
-    </w:p>
-    <w:p>
-      <w:pPr>
-        <w:pStyle w:val="FirstParagraph"/>
-      </w:pPr>
-      <w:r>
-        <w:t xml:space="preserve">The following code simulates our independent and dependent variables. We simulate independent variables according to our stratified sampling plan (</w:t>
-      </w:r>
-      <w:r>
-        <w:rPr>
-          <w:rStyle w:val="VerbatimChar"/>
-        </w:rPr>
-        <w:t xml:space="preserve">biolog_grid</w:t>
-      </w:r>
-      <w:r>
-        <w:t xml:space="preserve">). Then we choose values for our parameters</w:t>
-      </w:r>
-      <w:r>
-        <w:t xml:space="preserve"> </w:t>
-      </w:r>
-      <m:oMath>
-        <m:sSub>
-          <m:e>
-            <m:r>
-              <m:t>β</m:t>
-            </m:r>
-          </m:e>
-          <m:sub>
-            <m:r>
-              <m:t>e</m:t>
-            </m:r>
-          </m:sub>
-        </m:sSub>
-      </m:oMath>
-      <w:r>
-        <w:t xml:space="preserve"> </w:t>
-      </w:r>
-      <w:r>
-        <w:t xml:space="preserve">(</w:t>
-      </w:r>
-      <w:r>
-        <w:rPr>
-          <w:rStyle w:val="VerbatimChar"/>
-        </w:rPr>
-        <w:t xml:space="preserve">beta_E</w:t>
-      </w:r>
-      <w:r>
-        <w:t xml:space="preserve">),</w:t>
-      </w:r>
-      <w:r>
-        <w:t xml:space="preserve"> </w:t>
-      </w:r>
-      <m:oMath>
-        <m:sSub>
-          <m:e>
-            <m:r>
-              <m:t>β</m:t>
-            </m:r>
-          </m:e>
-          <m:sub>
-            <m:r>
-              <m:t>s</m:t>
-            </m:r>
-          </m:sub>
-        </m:sSub>
-      </m:oMath>
-      <w:r>
-        <w:t xml:space="preserve"> </w:t>
-      </w:r>
-      <w:r>
-        <w:t xml:space="preserve">(</w:t>
-      </w:r>
-      <w:r>
-        <w:rPr>
-          <w:rStyle w:val="VerbatimChar"/>
-        </w:rPr>
-        <w:t xml:space="preserve">beta_S</w:t>
-      </w:r>
-      <w:r>
-        <w:t xml:space="preserve">),</w:t>
-      </w:r>
-      <w:r>
-        <w:t xml:space="preserve"> </w:t>
-      </w:r>
-      <m:oMath>
-        <m:sSub>
-          <m:e>
-            <m:r>
-              <m:t>β</m:t>
-            </m:r>
-          </m:e>
-          <m:sub>
-            <m:r>
-              <m:t>t</m:t>
-            </m:r>
-          </m:sub>
-        </m:sSub>
-      </m:oMath>
-      <w:r>
-        <w:t xml:space="preserve"> </w:t>
-      </w:r>
-      <w:r>
-        <w:t xml:space="preserve">(</w:t>
-      </w:r>
-      <w:r>
-        <w:rPr>
-          <w:rStyle w:val="VerbatimChar"/>
-        </w:rPr>
-        <w:t xml:space="preserve">beta_T</w:t>
-      </w:r>
-      <w:r>
-        <w:t xml:space="preserve">), and</w:t>
-      </w:r>
-      <w:r>
-        <w:t xml:space="preserve"> </w:t>
-      </w:r>
-      <m:oMath>
-        <m:r>
-          <m:t>α</m:t>
-        </m:r>
-      </m:oMath>
-      <w:r>
-        <w:t xml:space="preserve"> </w:t>
-      </w:r>
-      <w:r>
-        <w:t xml:space="preserve">(</w:t>
-      </w:r>
-      <w:r>
-        <w:rPr>
-          <w:rStyle w:val="VerbatimChar"/>
-        </w:rPr>
-        <w:t xml:space="preserve">alpha</w:t>
-      </w:r>
-      <w:r>
-        <w:t xml:space="preserve">), which we use to simulate our dependent variable,</w:t>
-      </w:r>
-      <w:r>
-        <w:t xml:space="preserve"> </w:t>
-      </w:r>
-      <m:oMath>
-        <m:r>
-          <m:t>f</m:t>
-        </m:r>
-      </m:oMath>
-      <w:r>
-        <w:t xml:space="preserve"> </w:t>
-      </w:r>
-      <w:r>
-        <w:t xml:space="preserve">(</w:t>
-      </w:r>
-      <w:r>
-        <w:rPr>
-          <w:rStyle w:val="VerbatimChar"/>
-        </w:rPr>
-        <w:t xml:space="preserve">F</w:t>
-      </w:r>
-      <w:r>
-        <w:t xml:space="preserve">). The probability of</w:t>
-      </w:r>
-      <w:r>
-        <w:t xml:space="preserve"> </w:t>
-      </w:r>
-      <m:oMath>
-        <m:r>
-          <m:t>f</m:t>
-        </m:r>
-      </m:oMath>
-      <w:r>
-        <w:t xml:space="preserve">,</w:t>
+        <w:t xml:space="preserve">We will test hypotheses by testing if the 95% credible interval for the posterior probability distribution of the relevant model coefficients (in all three models) is greater than 0. We will quantify effect sizes using the 95% credible interval for the posterior probability distribution of contrasts in</w:t>
       </w:r>
       <w:r>
         <w:t xml:space="preserve"> </w:t>
@@ -3140,7 +2514,61 @@
         </m:d>
       </m:oMath>
       <w:r>
-        <w:t xml:space="preserve">, increases over time, and</w:t>
+        <w:t xml:space="preserve"> </w:t>
+      </w:r>
+      <w:r>
+        <w:t xml:space="preserve">,</w:t>
+      </w:r>
+      <w:r>
+        <w:t xml:space="preserve"> </w:t>
+      </w:r>
+      <m:oMath>
+        <m:r>
+          <m:t>p</m:t>
+        </m:r>
+        <m:d>
+          <m:dPr>
+            <m:begChr m:val="("/>
+            <m:endChr m:val=")"/>
+            <m:sepChr m:val=""/>
+            <m:grow/>
+          </m:dPr>
+          <m:e>
+            <m:r>
+              <m:t>a</m:t>
+            </m:r>
+          </m:e>
+        </m:d>
+      </m:oMath>
+      <w:r>
+        <w:t xml:space="preserve">, and</w:t>
+      </w:r>
+      <w:r>
+        <w:t xml:space="preserve"> </w:t>
+      </w:r>
+      <m:oMath>
+        <m:r>
+          <m:t>p</m:t>
+        </m:r>
+        <m:d>
+          <m:dPr>
+            <m:begChr m:val="("/>
+            <m:endChr m:val=")"/>
+            <m:sepChr m:val=""/>
+            <m:grow/>
+          </m:dPr>
+          <m:e>
+            <m:r>
+              <m:t>r</m:t>
+            </m:r>
+          </m:e>
+        </m:d>
+      </m:oMath>
+      <w:r>
+        <w:t xml:space="preserve"> </w:t>
+      </w:r>
+      <w:r>
+        <w:t xml:space="preserve">across levels of the relevant category to the hypothesis. We calculate contrasts by sampling the posterior distribution of the probability of a dependent variable (e.g.,</w:t>
       </w:r>
       <w:r>
         <w:t xml:space="preserve"> </w:t>
@@ -3164,6 +2592,866 @@
         </m:d>
       </m:oMath>
       <w:r>
+        <w:t xml:space="preserve">) while varying the category of interest. For example, the contrast of</w:t>
+      </w:r>
+      <w:r>
+        <w:t xml:space="preserve"> </w:t>
+      </w:r>
+      <m:oMath>
+        <m:r>
+          <m:t>p</m:t>
+        </m:r>
+        <m:d>
+          <m:dPr>
+            <m:begChr m:val="("/>
+            <m:endChr m:val=")"/>
+            <m:sepChr m:val=""/>
+            <m:grow/>
+          </m:dPr>
+          <m:e>
+            <m:r>
+              <m:t>f</m:t>
+            </m:r>
+          </m:e>
+        </m:d>
+      </m:oMath>
+      <w:r>
+        <w:t xml:space="preserve"> </w:t>
+      </w:r>
+      <w:r>
+        <w:t xml:space="preserve">for hypothesis</w:t>
+      </w:r>
+      <w:r>
+        <w:t xml:space="preserve"> </w:t>
+      </w:r>
+      <w:r>
+        <w:rPr>
+          <w:bCs/>
+          <w:b/>
+        </w:rPr>
+        <w:t xml:space="preserve">H2</w:t>
+      </w:r>
+      <w:r>
+        <w:t xml:space="preserve"> </w:t>
+      </w:r>
+      <w:r>
+        <w:t xml:space="preserve">(open data vary by ecosystem,</w:t>
+      </w:r>
+      <w:r>
+        <w:t xml:space="preserve"> </w:t>
+      </w:r>
+      <m:oMath>
+        <m:r>
+          <m:t>e</m:t>
+        </m:r>
+      </m:oMath>
+      <w:r>
+        <w:t xml:space="preserve">), is</w:t>
+      </w:r>
+      <w:r>
+        <w:t xml:space="preserve"> </w:t>
+      </w:r>
+      <m:oMath>
+        <m:r>
+          <m:t>p</m:t>
+        </m:r>
+        <m:d>
+          <m:dPr>
+            <m:begChr m:val="("/>
+            <m:endChr m:val=")"/>
+            <m:sepChr m:val=""/>
+            <m:grow/>
+          </m:dPr>
+          <m:e>
+            <m:r>
+              <m:t>f</m:t>
+            </m:r>
+            <m:r>
+              <m:rPr>
+                <m:sty m:val="p"/>
+              </m:rPr>
+              <m:t>|</m:t>
+            </m:r>
+            <m:r>
+              <m:t>e</m:t>
+            </m:r>
+            <m:r>
+              <m:rPr>
+                <m:sty m:val="p"/>
+              </m:rPr>
+              <m:t>=</m:t>
+            </m:r>
+            <m:r>
+              <m:t>t</m:t>
+            </m:r>
+            <m:r>
+              <m:t>e</m:t>
+            </m:r>
+            <m:r>
+              <m:t>r</m:t>
+            </m:r>
+            <m:r>
+              <m:t>r</m:t>
+            </m:r>
+            <m:r>
+              <m:t>e</m:t>
+            </m:r>
+            <m:r>
+              <m:t>s</m:t>
+            </m:r>
+            <m:r>
+              <m:t>t</m:t>
+            </m:r>
+            <m:r>
+              <m:t>r</m:t>
+            </m:r>
+            <m:r>
+              <m:t>i</m:t>
+            </m:r>
+            <m:r>
+              <m:t>a</m:t>
+            </m:r>
+            <m:r>
+              <m:t>l</m:t>
+            </m:r>
+          </m:e>
+        </m:d>
+        <m:r>
+          <m:rPr>
+            <m:sty m:val="p"/>
+          </m:rPr>
+          <m:t>−</m:t>
+        </m:r>
+        <m:r>
+          <m:t>p</m:t>
+        </m:r>
+        <m:d>
+          <m:dPr>
+            <m:begChr m:val="("/>
+            <m:endChr m:val=")"/>
+            <m:sepChr m:val=""/>
+            <m:grow/>
+          </m:dPr>
+          <m:e>
+            <m:r>
+              <m:t>f</m:t>
+            </m:r>
+            <m:r>
+              <m:rPr>
+                <m:sty m:val="p"/>
+              </m:rPr>
+              <m:t>|</m:t>
+            </m:r>
+            <m:r>
+              <m:t>e</m:t>
+            </m:r>
+            <m:r>
+              <m:rPr>
+                <m:sty m:val="p"/>
+              </m:rPr>
+              <m:t>=</m:t>
+            </m:r>
+            <m:r>
+              <m:t>m</m:t>
+            </m:r>
+            <m:r>
+              <m:t>a</m:t>
+            </m:r>
+            <m:r>
+              <m:t>r</m:t>
+            </m:r>
+            <m:r>
+              <m:t>i</m:t>
+            </m:r>
+            <m:r>
+              <m:t>n</m:t>
+            </m:r>
+            <m:r>
+              <m:t>e</m:t>
+            </m:r>
+          </m:e>
+        </m:d>
+      </m:oMath>
+      <w:r>
+        <w:t xml:space="preserve">, marginal across</w:t>
+      </w:r>
+      <w:r>
+        <w:t xml:space="preserve"> </w:t>
+      </w:r>
+      <m:oMath>
+        <m:r>
+          <m:t>s</m:t>
+        </m:r>
+      </m:oMath>
+      <w:r>
+        <w:t xml:space="preserve"> </w:t>
+      </w:r>
+      <w:r>
+        <w:t xml:space="preserve">and</w:t>
+      </w:r>
+      <w:r>
+        <w:t xml:space="preserve"> </w:t>
+      </w:r>
+      <m:oMath>
+        <m:r>
+          <m:t>t</m:t>
+        </m:r>
+      </m:oMath>
+      <w:r>
+        <w:t xml:space="preserve">. See section</w:t>
+      </w:r>
+      <w:r>
+        <w:t xml:space="preserve"> </w:t>
+      </w:r>
+      <w:r>
+        <w:t xml:space="preserve">“</w:t>
+      </w:r>
+      <w:r>
+        <w:t xml:space="preserve">Analysis of simulated data</w:t>
+      </w:r>
+      <w:r>
+        <w:t xml:space="preserve">”</w:t>
+      </w:r>
+      <w:r>
+        <w:t xml:space="preserve"> </w:t>
+      </w:r>
+      <w:r>
+        <w:t xml:space="preserve">to see our implementation with simulated data.</w:t>
+      </w:r>
+    </w:p>
+    <w:bookmarkStart w:id="27" w:name="X194513b35a7fa58d51db833b9a3c7f18ab27c5b"/>
+    <w:p>
+      <w:pPr>
+        <w:pStyle w:val="Heading4"/>
+      </w:pPr>
+      <w:r>
+        <w:t xml:space="preserve">H1: Open biologging data practices are increasing over time</w:t>
+      </w:r>
+    </w:p>
+    <w:p>
+      <w:pPr>
+        <w:pStyle w:val="FirstParagraph"/>
+      </w:pPr>
+      <w:r>
+        <w:t xml:space="preserve">We will test hypothesis</w:t>
+      </w:r>
+      <w:r>
+        <w:t xml:space="preserve"> </w:t>
+      </w:r>
+      <w:r>
+        <w:rPr>
+          <w:bCs/>
+          <w:b/>
+        </w:rPr>
+        <w:t xml:space="preserve">H1</w:t>
+      </w:r>
+      <w:r>
+        <w:t xml:space="preserve"> </w:t>
+      </w:r>
+      <w:r>
+        <w:t xml:space="preserve">using coefficient</w:t>
+      </w:r>
+      <w:r>
+        <w:t xml:space="preserve"> </w:t>
+      </w:r>
+      <m:oMath>
+        <m:sSub>
+          <m:e>
+            <m:r>
+              <m:t>β</m:t>
+            </m:r>
+          </m:e>
+          <m:sub>
+            <m:r>
+              <m:t>t</m:t>
+            </m:r>
+          </m:sub>
+        </m:sSub>
+      </m:oMath>
+      <w:r>
+        <w:t xml:space="preserve">. We will quantify effect size by contrasting the dependent variable posterior probabilities for three eras: 2007-2015, 2016-2019, and 2020-2023 (see</w:t>
+      </w:r>
+      <w:r>
+        <w:t xml:space="preserve"> </w:t>
+      </w:r>
+      <w:hyperlink w:anchor="fig-h1">
+        <w:r>
+          <w:rPr>
+            <w:rStyle w:val="Hyperlink"/>
+          </w:rPr>
+          <w:t xml:space="preserve">Figure 2</w:t>
+        </w:r>
+      </w:hyperlink>
+      <w:r>
+        <w:t xml:space="preserve"> </w:t>
+      </w:r>
+      <w:r>
+        <w:t xml:space="preserve">in section</w:t>
+      </w:r>
+      <w:r>
+        <w:t xml:space="preserve"> </w:t>
+      </w:r>
+      <w:r>
+        <w:t xml:space="preserve">“</w:t>
+      </w:r>
+      <w:r>
+        <w:t xml:space="preserve">Analysis of simulated data</w:t>
+      </w:r>
+      <w:r>
+        <w:t xml:space="preserve">”</w:t>
+      </w:r>
+      <w:r>
+        <w:t xml:space="preserve"> </w:t>
+      </w:r>
+      <w:r>
+        <w:t xml:space="preserve">below).</w:t>
+      </w:r>
+    </w:p>
+    <w:bookmarkEnd w:id="27"/>
+    <w:bookmarkStart w:id="28" w:name="X85ccf81cc2d3a810286760da82ca7512cab59b5"/>
+    <w:p>
+      <w:pPr>
+        <w:pStyle w:val="Heading4"/>
+      </w:pPr>
+      <w:r>
+        <w:t xml:space="preserve">H2: Open biologging data practices vary by ecosystem</w:t>
+      </w:r>
+    </w:p>
+    <w:p>
+      <w:pPr>
+        <w:pStyle w:val="FirstParagraph"/>
+      </w:pPr>
+      <w:r>
+        <w:t xml:space="preserve">We will test hypothesis</w:t>
+      </w:r>
+      <w:r>
+        <w:t xml:space="preserve"> </w:t>
+      </w:r>
+      <w:r>
+        <w:rPr>
+          <w:bCs/>
+          <w:b/>
+        </w:rPr>
+        <w:t xml:space="preserve">H2</w:t>
+      </w:r>
+      <w:r>
+        <w:t xml:space="preserve"> </w:t>
+      </w:r>
+      <w:r>
+        <w:t xml:space="preserve">using coefficient</w:t>
+      </w:r>
+      <w:r>
+        <w:t xml:space="preserve"> </w:t>
+      </w:r>
+      <m:oMath>
+        <m:sSub>
+          <m:e>
+            <m:r>
+              <m:t>β</m:t>
+            </m:r>
+          </m:e>
+          <m:sub>
+            <m:r>
+              <m:t>e</m:t>
+            </m:r>
+          </m:sub>
+        </m:sSub>
+      </m:oMath>
+      <w:r>
+        <w:t xml:space="preserve">. To quantify effect size, we will contrast posterior probabilities for marine and terrestrial ecosystems (see</w:t>
+      </w:r>
+      <w:r>
+        <w:t xml:space="preserve"> </w:t>
+      </w:r>
+      <w:hyperlink w:anchor="fig-h2">
+        <w:r>
+          <w:rPr>
+            <w:rStyle w:val="Hyperlink"/>
+          </w:rPr>
+          <w:t xml:space="preserve">Figure 3</w:t>
+        </w:r>
+      </w:hyperlink>
+      <w:r>
+        <w:t xml:space="preserve">).</w:t>
+      </w:r>
+    </w:p>
+    <w:bookmarkEnd w:id="28"/>
+    <w:bookmarkStart w:id="29" w:name="X192bae188d6ca5d681221de54ed0ef582b17487"/>
+    <w:p>
+      <w:pPr>
+        <w:pStyle w:val="Heading4"/>
+      </w:pPr>
+      <w:r>
+        <w:t xml:space="preserve">H3: Open biologging data practices vary by sensor class</w:t>
+      </w:r>
+    </w:p>
+    <w:p>
+      <w:pPr>
+        <w:pStyle w:val="FirstParagraph"/>
+      </w:pPr>
+      <w:r>
+        <w:t xml:space="preserve">We will test hypothesis</w:t>
+      </w:r>
+      <w:r>
+        <w:t xml:space="preserve"> </w:t>
+      </w:r>
+      <w:r>
+        <w:rPr>
+          <w:bCs/>
+          <w:b/>
+        </w:rPr>
+        <w:t xml:space="preserve">H3</w:t>
+      </w:r>
+      <w:r>
+        <w:t xml:space="preserve"> </w:t>
+      </w:r>
+      <w:r>
+        <w:t xml:space="preserve">using coefficient</w:t>
+      </w:r>
+      <w:r>
+        <w:t xml:space="preserve"> </w:t>
+      </w:r>
+      <m:oMath>
+        <m:sSub>
+          <m:e>
+            <m:r>
+              <m:t>β</m:t>
+            </m:r>
+          </m:e>
+          <m:sub>
+            <m:r>
+              <m:t>s</m:t>
+            </m:r>
+          </m:sub>
+        </m:sSub>
+      </m:oMath>
+      <w:r>
+        <w:t xml:space="preserve">. To quantify effect size, we will contrast posterior probabilities for aspatial and spatial sensor data (see</w:t>
+      </w:r>
+      <w:r>
+        <w:t xml:space="preserve"> </w:t>
+      </w:r>
+      <w:hyperlink w:anchor="fig-h3">
+        <w:r>
+          <w:rPr>
+            <w:rStyle w:val="Hyperlink"/>
+          </w:rPr>
+          <w:t xml:space="preserve">Figure 4</w:t>
+        </w:r>
+      </w:hyperlink>
+      <w:r>
+        <w:t xml:space="preserve">).</w:t>
+      </w:r>
+    </w:p>
+    <w:bookmarkEnd w:id="29"/>
+    <w:bookmarkEnd w:id="30"/>
+    <w:bookmarkStart w:id="47" w:name="analysis-of-simulated-data"/>
+    <w:p>
+      <w:pPr>
+        <w:pStyle w:val="Heading3"/>
+      </w:pPr>
+      <w:r>
+        <w:t xml:space="preserve">Analysis of simulated data</w:t>
+      </w:r>
+    </w:p>
+    <w:p>
+      <w:pPr>
+        <w:pStyle w:val="FirstParagraph"/>
+      </w:pPr>
+      <w:r>
+        <w:t xml:space="preserve">We conducted a simulation to demonstrate how we will conduct our analysis. We simulated values for</w:t>
+      </w:r>
+      <w:r>
+        <w:t xml:space="preserve"> </w:t>
+      </w:r>
+      <m:oMath>
+        <m:r>
+          <m:t>t</m:t>
+        </m:r>
+      </m:oMath>
+      <w:r>
+        <w:t xml:space="preserve">,</w:t>
+      </w:r>
+      <w:r>
+        <w:t xml:space="preserve"> </w:t>
+      </w:r>
+      <m:oMath>
+        <m:r>
+          <m:t>e</m:t>
+        </m:r>
+      </m:oMath>
+      <w:r>
+        <w:t xml:space="preserve">,</w:t>
+      </w:r>
+      <w:r>
+        <w:t xml:space="preserve"> </w:t>
+      </w:r>
+      <m:oMath>
+        <m:r>
+          <m:t>s</m:t>
+        </m:r>
+      </m:oMath>
+      <w:r>
+        <w:t xml:space="preserve"> </w:t>
+      </w:r>
+      <w:r>
+        <w:t xml:space="preserve">(time, ecosystem, and sensor class; independent variables), and</w:t>
+      </w:r>
+      <w:r>
+        <w:t xml:space="preserve"> </w:t>
+      </w:r>
+      <m:oMath>
+        <m:r>
+          <m:t>f</m:t>
+        </m:r>
+      </m:oMath>
+      <w:r>
+        <w:t xml:space="preserve"> </w:t>
+      </w:r>
+      <w:r>
+        <w:t xml:space="preserve">(findability; dependent variable) according to our predictions, to demonstrate how we will perform our analysis. The full analysis will also include dependent variables</w:t>
+      </w:r>
+      <w:r>
+        <w:t xml:space="preserve"> </w:t>
+      </w:r>
+      <m:oMath>
+        <m:r>
+          <m:t>a</m:t>
+        </m:r>
+      </m:oMath>
+      <w:r>
+        <w:t xml:space="preserve"> </w:t>
+      </w:r>
+      <w:r>
+        <w:t xml:space="preserve">(accessibility) and</w:t>
+      </w:r>
+      <w:r>
+        <w:t xml:space="preserve"> </w:t>
+      </w:r>
+      <m:oMath>
+        <m:r>
+          <m:t>r</m:t>
+        </m:r>
+      </m:oMath>
+      <w:r>
+        <w:t xml:space="preserve"> </w:t>
+      </w:r>
+      <w:r>
+        <w:t xml:space="preserve">(reusability).</w:t>
+      </w:r>
+    </w:p>
+    <w:p>
+      <w:pPr>
+        <w:pStyle w:val="BodyText"/>
+      </w:pPr>
+      <w:r>
+        <w:t xml:space="preserve">We set up our analysis by loading necessary packages and setting the seed.</w:t>
+      </w:r>
+    </w:p>
+    <w:p>
+      <w:pPr>
+        <w:pStyle w:val="SourceCode"/>
+      </w:pPr>
+      <w:r>
+        <w:rPr>
+          <w:rStyle w:val="FunctionTok"/>
+        </w:rPr>
+        <w:t xml:space="preserve">library</w:t>
+      </w:r>
+      <w:r>
+        <w:rPr>
+          <w:rStyle w:val="NormalTok"/>
+        </w:rPr>
+        <w:t xml:space="preserve">(brms)</w:t>
+      </w:r>
+      <w:r>
+        <w:br/>
+      </w:r>
+      <w:r>
+        <w:rPr>
+          <w:rStyle w:val="FunctionTok"/>
+        </w:rPr>
+        <w:t xml:space="preserve">library</w:t>
+      </w:r>
+      <w:r>
+        <w:rPr>
+          <w:rStyle w:val="NormalTok"/>
+        </w:rPr>
+        <w:t xml:space="preserve">(cowplot)</w:t>
+      </w:r>
+      <w:r>
+        <w:br/>
+      </w:r>
+      <w:r>
+        <w:rPr>
+          <w:rStyle w:val="FunctionTok"/>
+        </w:rPr>
+        <w:t xml:space="preserve">library</w:t>
+      </w:r>
+      <w:r>
+        <w:rPr>
+          <w:rStyle w:val="NormalTok"/>
+        </w:rPr>
+        <w:t xml:space="preserve">(tidybayes)</w:t>
+      </w:r>
+      <w:r>
+        <w:br/>
+      </w:r>
+      <w:r>
+        <w:rPr>
+          <w:rStyle w:val="FunctionTok"/>
+        </w:rPr>
+        <w:t xml:space="preserve">library</w:t>
+      </w:r>
+      <w:r>
+        <w:rPr>
+          <w:rStyle w:val="NormalTok"/>
+        </w:rPr>
+        <w:t xml:space="preserve">(tidyverse)</w:t>
+      </w:r>
+      <w:r>
+        <w:br/>
+      </w:r>
+      <w:r>
+        <w:rPr>
+          <w:rStyle w:val="FunctionTok"/>
+        </w:rPr>
+        <w:t xml:space="preserve">set.seed</w:t>
+      </w:r>
+      <w:r>
+        <w:rPr>
+          <w:rStyle w:val="NormalTok"/>
+        </w:rPr>
+        <w:t xml:space="preserve">(</w:t>
+      </w:r>
+      <w:r>
+        <w:rPr>
+          <w:rStyle w:val="DecValTok"/>
+        </w:rPr>
+        <w:t xml:space="preserve">1234</w:t>
+      </w:r>
+      <w:r>
+        <w:rPr>
+          <w:rStyle w:val="NormalTok"/>
+        </w:rPr>
+        <w:t xml:space="preserve">)</w:t>
+      </w:r>
+    </w:p>
+    <w:p>
+      <w:pPr>
+        <w:pStyle w:val="FirstParagraph"/>
+      </w:pPr>
+      <w:r>
+        <w:t xml:space="preserve">The following code simulates our independent and dependent variables. We simulate independent variables according to our stratified sampling plan (</w:t>
+      </w:r>
+      <w:r>
+        <w:rPr>
+          <w:rStyle w:val="VerbatimChar"/>
+        </w:rPr>
+        <w:t xml:space="preserve">biolog_grid</w:t>
+      </w:r>
+      <w:r>
+        <w:t xml:space="preserve">). Then we choose values for our parameters</w:t>
+      </w:r>
+      <w:r>
+        <w:t xml:space="preserve"> </w:t>
+      </w:r>
+      <m:oMath>
+        <m:sSub>
+          <m:e>
+            <m:r>
+              <m:t>β</m:t>
+            </m:r>
+          </m:e>
+          <m:sub>
+            <m:r>
+              <m:t>e</m:t>
+            </m:r>
+          </m:sub>
+        </m:sSub>
+      </m:oMath>
+      <w:r>
+        <w:t xml:space="preserve"> </w:t>
+      </w:r>
+      <w:r>
+        <w:t xml:space="preserve">(</w:t>
+      </w:r>
+      <w:r>
+        <w:rPr>
+          <w:rStyle w:val="VerbatimChar"/>
+        </w:rPr>
+        <w:t xml:space="preserve">beta_E</w:t>
+      </w:r>
+      <w:r>
+        <w:t xml:space="preserve">),</w:t>
+      </w:r>
+      <w:r>
+        <w:t xml:space="preserve"> </w:t>
+      </w:r>
+      <m:oMath>
+        <m:sSub>
+          <m:e>
+            <m:r>
+              <m:t>β</m:t>
+            </m:r>
+          </m:e>
+          <m:sub>
+            <m:r>
+              <m:t>s</m:t>
+            </m:r>
+          </m:sub>
+        </m:sSub>
+      </m:oMath>
+      <w:r>
+        <w:t xml:space="preserve"> </w:t>
+      </w:r>
+      <w:r>
+        <w:t xml:space="preserve">(</w:t>
+      </w:r>
+      <w:r>
+        <w:rPr>
+          <w:rStyle w:val="VerbatimChar"/>
+        </w:rPr>
+        <w:t xml:space="preserve">beta_S</w:t>
+      </w:r>
+      <w:r>
+        <w:t xml:space="preserve">),</w:t>
+      </w:r>
+      <w:r>
+        <w:t xml:space="preserve"> </w:t>
+      </w:r>
+      <m:oMath>
+        <m:sSub>
+          <m:e>
+            <m:r>
+              <m:t>β</m:t>
+            </m:r>
+          </m:e>
+          <m:sub>
+            <m:r>
+              <m:t>t</m:t>
+            </m:r>
+          </m:sub>
+        </m:sSub>
+      </m:oMath>
+      <w:r>
+        <w:t xml:space="preserve"> </w:t>
+      </w:r>
+      <w:r>
+        <w:t xml:space="preserve">(</w:t>
+      </w:r>
+      <w:r>
+        <w:rPr>
+          <w:rStyle w:val="VerbatimChar"/>
+        </w:rPr>
+        <w:t xml:space="preserve">beta_T</w:t>
+      </w:r>
+      <w:r>
+        <w:t xml:space="preserve">), and</w:t>
+      </w:r>
+      <w:r>
+        <w:t xml:space="preserve"> </w:t>
+      </w:r>
+      <m:oMath>
+        <m:r>
+          <m:t>α</m:t>
+        </m:r>
+      </m:oMath>
+      <w:r>
+        <w:t xml:space="preserve"> </w:t>
+      </w:r>
+      <w:r>
+        <w:t xml:space="preserve">(</w:t>
+      </w:r>
+      <w:r>
+        <w:rPr>
+          <w:rStyle w:val="VerbatimChar"/>
+        </w:rPr>
+        <w:t xml:space="preserve">alpha</w:t>
+      </w:r>
+      <w:r>
+        <w:t xml:space="preserve">), which we use to simulate our dependent variable,</w:t>
+      </w:r>
+      <w:r>
+        <w:t xml:space="preserve"> </w:t>
+      </w:r>
+      <m:oMath>
+        <m:r>
+          <m:t>f</m:t>
+        </m:r>
+      </m:oMath>
+      <w:r>
+        <w:t xml:space="preserve"> </w:t>
+      </w:r>
+      <w:r>
+        <w:t xml:space="preserve">(</w:t>
+      </w:r>
+      <w:r>
+        <w:rPr>
+          <w:rStyle w:val="VerbatimChar"/>
+        </w:rPr>
+        <w:t xml:space="preserve">F</w:t>
+      </w:r>
+      <w:r>
+        <w:t xml:space="preserve">). The probability of</w:t>
+      </w:r>
+      <w:r>
+        <w:t xml:space="preserve"> </w:t>
+      </w:r>
+      <m:oMath>
+        <m:r>
+          <m:t>f</m:t>
+        </m:r>
+      </m:oMath>
+      <w:r>
+        <w:t xml:space="preserve">,</w:t>
+      </w:r>
+      <w:r>
+        <w:t xml:space="preserve"> </w:t>
+      </w:r>
+      <m:oMath>
+        <m:r>
+          <m:t>p</m:t>
+        </m:r>
+        <m:d>
+          <m:dPr>
+            <m:begChr m:val="("/>
+            <m:endChr m:val=")"/>
+            <m:sepChr m:val=""/>
+            <m:grow/>
+          </m:dPr>
+          <m:e>
+            <m:r>
+              <m:t>f</m:t>
+            </m:r>
+          </m:e>
+        </m:d>
+      </m:oMath>
+      <w:r>
+        <w:t xml:space="preserve">, increases over time, and</w:t>
+      </w:r>
+      <w:r>
+        <w:t xml:space="preserve"> </w:t>
+      </w:r>
+      <m:oMath>
+        <m:r>
+          <m:t>p</m:t>
+        </m:r>
+        <m:d>
+          <m:dPr>
+            <m:begChr m:val="("/>
+            <m:endChr m:val=")"/>
+            <m:sepChr m:val=""/>
+            <m:grow/>
+          </m:dPr>
+          <m:e>
+            <m:r>
+              <m:t>f</m:t>
+            </m:r>
+          </m:e>
+        </m:d>
+      </m:oMath>
+      <w:r>
         <w:t xml:space="preserve"> </w:t>
       </w:r>
       <w:r>
@@ -5596,7 +5884,7 @@
       <w:tr>
         <w:tc>
           <w:tcPr/>
-          <w:bookmarkStart w:id="33" w:name="fig-sim-data"/>
+          <w:bookmarkStart w:id="34" w:name="fig-sim-data"/>
           <w:p>
             <w:pPr>
               <w:pStyle w:val="Compact"/>
@@ -5605,20 +5893,20 @@
             <w:r>
               <w:drawing>
                 <wp:inline>
-                  <wp:extent cx="4319999" cy="4319999"/>
+                  <wp:extent cx="5334000" cy="4267200"/>
                   <wp:effectExtent b="0" l="0" r="0" t="0"/>
-                  <wp:docPr descr="" title="" id="31" name="Picture"/>
+                  <wp:docPr descr="" title="" id="32" name="Picture"/>
                   <a:graphic>
                     <a:graphicData uri="http://schemas.openxmlformats.org/drawingml/2006/picture">
                       <pic:pic>
                         <pic:nvPicPr>
-                          <pic:cNvPr descr="registeredreport_files/figure-docx/fig-sim-data-1.png" id="32" name="Picture"/>
+                          <pic:cNvPr descr="registeredreport_files/figure-docx/fig-sim-data-1.png" id="33" name="Picture"/>
                           <pic:cNvPicPr>
                             <a:picLocks noChangeArrowheads="1" noChangeAspect="1"/>
                           </pic:cNvPicPr>
                         </pic:nvPicPr>
                         <pic:blipFill>
-                          <a:blip r:embed="rId30"/>
+                          <a:blip r:embed="rId31"/>
                           <a:stretch>
                             <a:fillRect/>
                           </a:stretch>
@@ -5626,7 +5914,7 @@
                         <pic:spPr bwMode="auto">
                           <a:xfrm>
                             <a:off x="0" y="0"/>
-                            <a:ext cx="4319999" cy="4319999"/>
+                            <a:ext cx="5334000" cy="4267200"/>
                           </a:xfrm>
                           <a:prstGeom prst="rect">
                             <a:avLst/>
@@ -5655,7 +5943,7 @@
               <w:pStyle w:val="ImageCaption"/>
             </w:pPr>
             <w:r>
-              <w:t xml:space="preserve">Figure 1: In our simulation, probability of biologging data having a DOI (</w:t>
+              <w:t xml:space="preserve">Figure 1: In our simulation, probability of findability (</w:t>
             </w:r>
             <m:oMath>
               <m:r>
@@ -5730,7 +6018,7 @@
               <w:t xml:space="preserve">is greater for terrestrial (gold) than marine (blue) data, and greater for spatial (dashed lines, triangles) than aspatial (solid lines, circles) data.</w:t>
             </w:r>
           </w:p>
-          <w:bookmarkEnd w:id="33"/>
+          <w:bookmarkEnd w:id="34"/>
         </w:tc>
       </w:tr>
     </w:tbl>
@@ -6409,7 +6697,150 @@
         <w:pStyle w:val="FirstParagraph"/>
       </w:pPr>
       <w:r>
-        <w:t xml:space="preserve">We test our hypotheses using credible intervals of the parameter estimates and contrasts of the posterior probabilities.</w:t>
+        <w:t xml:space="preserve">We test our hypotheses using credible intervals of the parameter estimates and contrasts of the posterior probabilities. In our simulation, the 95% credible intervals for coefficients</w:t>
+      </w:r>
+      <w:r>
+        <w:t xml:space="preserve"> </w:t>
+      </w:r>
+      <m:oMath>
+        <m:sSub>
+          <m:e>
+            <m:r>
+              <m:t>β</m:t>
+            </m:r>
+          </m:e>
+          <m:sub>
+            <m:r>
+              <m:t>t</m:t>
+            </m:r>
+          </m:sub>
+        </m:sSub>
+      </m:oMath>
+      <w:r>
+        <w:t xml:space="preserve">,</w:t>
+      </w:r>
+      <w:r>
+        <w:t xml:space="preserve"> </w:t>
+      </w:r>
+      <m:oMath>
+        <m:sSub>
+          <m:e>
+            <m:r>
+              <m:t>β</m:t>
+            </m:r>
+          </m:e>
+          <m:sub>
+            <m:r>
+              <m:t>e</m:t>
+            </m:r>
+          </m:sub>
+        </m:sSub>
+      </m:oMath>
+      <w:r>
+        <w:t xml:space="preserve">, and</w:t>
+      </w:r>
+      <w:r>
+        <w:t xml:space="preserve"> </w:t>
+      </w:r>
+      <m:oMath>
+        <m:sSub>
+          <m:e>
+            <m:r>
+              <m:t>β</m:t>
+            </m:r>
+          </m:e>
+          <m:sub>
+            <m:r>
+              <m:t>s</m:t>
+            </m:r>
+          </m:sub>
+        </m:sSub>
+      </m:oMath>
+      <w:r>
+        <w:t xml:space="preserve"> </w:t>
+      </w:r>
+      <w:r>
+        <w:t xml:space="preserve">were greater than 0 (</w:t>
+      </w:r>
+      <w:hyperlink w:anchor="fig-h1">
+        <w:r>
+          <w:rPr>
+            <w:rStyle w:val="Hyperlink"/>
+          </w:rPr>
+          <w:t xml:space="preserve">Figure 2</w:t>
+        </w:r>
+      </w:hyperlink>
+      <w:r>
+        <w:t xml:space="preserve">A,</w:t>
+      </w:r>
+      <w:r>
+        <w:t xml:space="preserve"> </w:t>
+      </w:r>
+      <w:hyperlink w:anchor="fig-h2">
+        <w:r>
+          <w:rPr>
+            <w:rStyle w:val="Hyperlink"/>
+          </w:rPr>
+          <w:t xml:space="preserve">Figure 3</w:t>
+        </w:r>
+      </w:hyperlink>
+      <w:r>
+        <w:t xml:space="preserve">A,</w:t>
+      </w:r>
+      <w:r>
+        <w:t xml:space="preserve"> </w:t>
+      </w:r>
+      <w:hyperlink w:anchor="fig-h3">
+        <w:r>
+          <w:rPr>
+            <w:rStyle w:val="Hyperlink"/>
+          </w:rPr>
+          <w:t xml:space="preserve">Figure 4</w:t>
+        </w:r>
+      </w:hyperlink>
+      <w:r>
+        <w:t xml:space="preserve">A). The contrasts quantify the effect sizes in the simulation.</w:t>
+      </w:r>
+      <w:r>
+        <w:t xml:space="preserve"> </w:t>
+      </w:r>
+      <w:hyperlink w:anchor="fig-h1">
+        <w:r>
+          <w:rPr>
+            <w:rStyle w:val="Hyperlink"/>
+          </w:rPr>
+          <w:t xml:space="preserve">Figure 2</w:t>
+        </w:r>
+      </w:hyperlink>
+      <w:r>
+        <w:t xml:space="preserve">B, for example, shows the posterior distribution of the contrast of</w:t>
+      </w:r>
+      <w:r>
+        <w:t xml:space="preserve"> </w:t>
+      </w:r>
+      <m:oMath>
+        <m:r>
+          <m:t>p</m:t>
+        </m:r>
+        <m:d>
+          <m:dPr>
+            <m:begChr m:val="("/>
+            <m:endChr m:val=")"/>
+            <m:sepChr m:val=""/>
+            <m:grow/>
+          </m:dPr>
+          <m:e>
+            <m:r>
+              <m:t>f</m:t>
+            </m:r>
+          </m:e>
+        </m:d>
+      </m:oMath>
+      <w:r>
+        <w:t xml:space="preserve"> </w:t>
+      </w:r>
+      <w:r>
+        <w:t xml:space="preserve">from the early to middle periods (above) and from the middle to recent periods (below). The 95% credible interval from early to middle periods was (0.073 - 0.300), indicating the probability of findability increased 7.3% - 30%.</w:t>
       </w:r>
     </w:p>
     <w:p>
@@ -9270,6 +9701,57 @@
           <w:rStyle w:val="StringTok"/>
         </w:rPr>
         <w:t xml:space="preserve">"free_y"</w:t>
+      </w:r>
+      <w:r>
+        <w:rPr>
+          <w:rStyle w:val="NormalTok"/>
+        </w:rPr>
+        <w:t xml:space="preserve">) </w:t>
+      </w:r>
+      <w:r>
+        <w:rPr>
+          <w:rStyle w:val="SpecialCharTok"/>
+        </w:rPr>
+        <w:t xml:space="preserve">+</w:t>
+      </w:r>
+      <w:r>
+        <w:br/>
+      </w:r>
+      <w:r>
+        <w:rPr>
+          <w:rStyle w:val="NormalTok"/>
+        </w:rPr>
+        <w:t xml:space="preserve">  </w:t>
+      </w:r>
+      <w:r>
+        <w:rPr>
+          <w:rStyle w:val="FunctionTok"/>
+        </w:rPr>
+        <w:t xml:space="preserve">labs</w:t>
+      </w:r>
+      <w:r>
+        <w:rPr>
+          <w:rStyle w:val="NormalTok"/>
+        </w:rPr>
+        <w:t xml:space="preserve">(</w:t>
+      </w:r>
+      <w:r>
+        <w:rPr>
+          <w:rStyle w:val="AttributeTok"/>
+        </w:rPr>
+        <w:t xml:space="preserve">x =</w:t>
+      </w:r>
+      <w:r>
+        <w:rPr>
+          <w:rStyle w:val="NormalTok"/>
+        </w:rPr>
+        <w:t xml:space="preserve"> </w:t>
+      </w:r>
+      <w:r>
+        <w:rPr>
+          <w:rStyle w:val="StringTok"/>
+        </w:rPr>
+        <w:t xml:space="preserve">"Contrast in p(f)"</w:t>
       </w:r>
       <w:r>
         <w:rPr>
@@ -9436,7 +9918,7 @@
       <w:tr>
         <w:tc>
           <w:tcPr/>
-          <w:bookmarkStart w:id="37" w:name="fig-h1"/>
+          <w:bookmarkStart w:id="38" w:name="fig-h1"/>
           <w:p>
             <w:pPr>
               <w:pStyle w:val="Compact"/>
@@ -9447,18 +9929,18 @@
                 <wp:inline>
                   <wp:extent cx="5334000" cy="4267200"/>
                   <wp:effectExtent b="0" l="0" r="0" t="0"/>
-                  <wp:docPr descr="" title="" id="35" name="Picture"/>
+                  <wp:docPr descr="" title="" id="36" name="Picture"/>
                   <a:graphic>
                     <a:graphicData uri="http://schemas.openxmlformats.org/drawingml/2006/picture">
                       <pic:pic>
                         <pic:nvPicPr>
-                          <pic:cNvPr descr="registeredreport_files/figure-docx/fig-h1-1.png" id="36" name="Picture"/>
+                          <pic:cNvPr descr="registeredreport_files/figure-docx/fig-h1-1.png" id="37" name="Picture"/>
                           <pic:cNvPicPr>
                             <a:picLocks noChangeArrowheads="1" noChangeAspect="1"/>
                           </pic:cNvPicPr>
                         </pic:nvPicPr>
                         <pic:blipFill>
-                          <a:blip r:embed="rId34"/>
+                          <a:blip r:embed="rId35"/>
                           <a:stretch>
                             <a:fillRect/>
                           </a:stretch>
@@ -9545,10 +10027,10 @@
               <w:t xml:space="preserve"> </w:t>
             </w:r>
             <w:r>
-              <w:t xml:space="preserve">between the early (2007-2015) and middle (2016-2019) periods (0.073 - 0.300), and between the middle and recent (2020-2023) periods(0.085 - 0.205), were also greater than 0.</w:t>
+              <w:t xml:space="preserve">between the early (2007-2015) and middle (2016-2019) periods (0.073 - 0.300), and between the middle and recent (2020-2023) periods (0.085 - 0.205), were also greater than 0.</w:t>
             </w:r>
           </w:p>
-          <w:bookmarkEnd w:id="37"/>
+          <w:bookmarkEnd w:id="38"/>
         </w:tc>
       </w:tr>
     </w:tbl>
@@ -11429,6 +11911,57 @@
           <w:rStyle w:val="DecValTok"/>
         </w:rPr>
         <w:t xml:space="preserve">0</w:t>
+      </w:r>
+      <w:r>
+        <w:rPr>
+          <w:rStyle w:val="NormalTok"/>
+        </w:rPr>
+        <w:t xml:space="preserve">) </w:t>
+      </w:r>
+      <w:r>
+        <w:rPr>
+          <w:rStyle w:val="SpecialCharTok"/>
+        </w:rPr>
+        <w:t xml:space="preserve">+</w:t>
+      </w:r>
+      <w:r>
+        <w:br/>
+      </w:r>
+      <w:r>
+        <w:rPr>
+          <w:rStyle w:val="NormalTok"/>
+        </w:rPr>
+        <w:t xml:space="preserve">  </w:t>
+      </w:r>
+      <w:r>
+        <w:rPr>
+          <w:rStyle w:val="FunctionTok"/>
+        </w:rPr>
+        <w:t xml:space="preserve">labs</w:t>
+      </w:r>
+      <w:r>
+        <w:rPr>
+          <w:rStyle w:val="NormalTok"/>
+        </w:rPr>
+        <w:t xml:space="preserve">(</w:t>
+      </w:r>
+      <w:r>
+        <w:rPr>
+          <w:rStyle w:val="AttributeTok"/>
+        </w:rPr>
+        <w:t xml:space="preserve">x =</w:t>
+      </w:r>
+      <w:r>
+        <w:rPr>
+          <w:rStyle w:val="NormalTok"/>
+        </w:rPr>
+        <w:t xml:space="preserve"> </w:t>
+      </w:r>
+      <w:r>
+        <w:rPr>
+          <w:rStyle w:val="StringTok"/>
+        </w:rPr>
+        <w:t xml:space="preserve">"Contrast of p(f) [terrestrial - marine]"</w:t>
       </w:r>
       <w:r>
         <w:rPr>
@@ -11544,7 +12077,7 @@
       <w:tr>
         <w:tc>
           <w:tcPr/>
-          <w:bookmarkStart w:id="41" w:name="fig-h2"/>
+          <w:bookmarkStart w:id="42" w:name="fig-h2"/>
           <w:p>
             <w:pPr>
               <w:pStyle w:val="Compact"/>
@@ -11555,18 +12088,18 @@
                 <wp:inline>
                   <wp:extent cx="5334000" cy="4267200"/>
                   <wp:effectExtent b="0" l="0" r="0" t="0"/>
-                  <wp:docPr descr="" title="" id="39" name="Picture"/>
+                  <wp:docPr descr="" title="" id="40" name="Picture"/>
                   <a:graphic>
                     <a:graphicData uri="http://schemas.openxmlformats.org/drawingml/2006/picture">
                       <pic:pic>
                         <pic:nvPicPr>
-                          <pic:cNvPr descr="registeredreport_files/figure-docx/fig-h2-1.png" id="40" name="Picture"/>
+                          <pic:cNvPr descr="registeredreport_files/figure-docx/fig-h2-1.png" id="41" name="Picture"/>
                           <pic:cNvPicPr>
                             <a:picLocks noChangeArrowheads="1" noChangeAspect="1"/>
                           </pic:cNvPicPr>
                         </pic:nvPicPr>
                         <pic:blipFill>
-                          <a:blip r:embed="rId38"/>
+                          <a:blip r:embed="rId39"/>
                           <a:stretch>
                             <a:fillRect/>
                           </a:stretch>
@@ -11656,7 +12189,7 @@
               <w:t xml:space="preserve">between terrestrial and marine ecosystems was also greater than 0 (0.026 - 0.251).</w:t>
             </w:r>
           </w:p>
-          <w:bookmarkEnd w:id="41"/>
+          <w:bookmarkEnd w:id="42"/>
         </w:tc>
       </w:tr>
     </w:tbl>
@@ -13537,6 +14070,57 @@
           <w:rStyle w:val="DecValTok"/>
         </w:rPr>
         <w:t xml:space="preserve">0</w:t>
+      </w:r>
+      <w:r>
+        <w:rPr>
+          <w:rStyle w:val="NormalTok"/>
+        </w:rPr>
+        <w:t xml:space="preserve">) </w:t>
+      </w:r>
+      <w:r>
+        <w:rPr>
+          <w:rStyle w:val="SpecialCharTok"/>
+        </w:rPr>
+        <w:t xml:space="preserve">+</w:t>
+      </w:r>
+      <w:r>
+        <w:br/>
+      </w:r>
+      <w:r>
+        <w:rPr>
+          <w:rStyle w:val="NormalTok"/>
+        </w:rPr>
+        <w:t xml:space="preserve">  </w:t>
+      </w:r>
+      <w:r>
+        <w:rPr>
+          <w:rStyle w:val="FunctionTok"/>
+        </w:rPr>
+        <w:t xml:space="preserve">labs</w:t>
+      </w:r>
+      <w:r>
+        <w:rPr>
+          <w:rStyle w:val="NormalTok"/>
+        </w:rPr>
+        <w:t xml:space="preserve">(</w:t>
+      </w:r>
+      <w:r>
+        <w:rPr>
+          <w:rStyle w:val="AttributeTok"/>
+        </w:rPr>
+        <w:t xml:space="preserve">x =</w:t>
+      </w:r>
+      <w:r>
+        <w:rPr>
+          <w:rStyle w:val="NormalTok"/>
+        </w:rPr>
+        <w:t xml:space="preserve"> </w:t>
+      </w:r>
+      <w:r>
+        <w:rPr>
+          <w:rStyle w:val="StringTok"/>
+        </w:rPr>
+        <w:t xml:space="preserve">"Contrast of p(f) [spatial - aspatial]"</w:t>
       </w:r>
       <w:r>
         <w:rPr>
@@ -13652,7 +14236,7 @@
       <w:tr>
         <w:tc>
           <w:tcPr/>
-          <w:bookmarkStart w:id="45" w:name="fig-h3"/>
+          <w:bookmarkStart w:id="46" w:name="fig-h3"/>
           <w:p>
             <w:pPr>
               <w:pStyle w:val="Compact"/>
@@ -13663,18 +14247,18 @@
                 <wp:inline>
                   <wp:extent cx="5334000" cy="4267200"/>
                   <wp:effectExtent b="0" l="0" r="0" t="0"/>
-                  <wp:docPr descr="" title="" id="43" name="Picture"/>
+                  <wp:docPr descr="" title="" id="44" name="Picture"/>
                   <a:graphic>
                     <a:graphicData uri="http://schemas.openxmlformats.org/drawingml/2006/picture">
                       <pic:pic>
                         <pic:nvPicPr>
-                          <pic:cNvPr descr="registeredreport_files/figure-docx/fig-h3-1.png" id="44" name="Picture"/>
+                          <pic:cNvPr descr="registeredreport_files/figure-docx/fig-h3-1.png" id="45" name="Picture"/>
                           <pic:cNvPicPr>
                             <a:picLocks noChangeArrowheads="1" noChangeAspect="1"/>
                           </pic:cNvPicPr>
                         </pic:nvPicPr>
                         <pic:blipFill>
-                          <a:blip r:embed="rId42"/>
+                          <a:blip r:embed="rId43"/>
                           <a:stretch>
                             <a:fillRect/>
                           </a:stretch>
@@ -13764,20 +14348,19 @@
               <w:t xml:space="preserve">between aspatial and spatial ecosystems was also greater than 0 (0.056 - 0.354).</w:t>
             </w:r>
           </w:p>
-          <w:bookmarkEnd w:id="45"/>
+          <w:bookmarkEnd w:id="46"/>
         </w:tc>
       </w:tr>
     </w:tbl>
-    <w:bookmarkEnd w:id="46"/>
     <w:bookmarkEnd w:id="47"/>
     <w:bookmarkEnd w:id="48"/>
-    <w:bookmarkStart w:id="128" w:name="planned-tables-and-figures"/>
+    <w:bookmarkStart w:id="130" w:name="planned-tables-and-figures"/>
     <w:p>
       <w:pPr>
         <w:pStyle w:val="Heading2"/>
       </w:pPr>
       <w:r>
-        <w:t xml:space="preserve">3 Planned tables and figures</w:t>
+        <w:t xml:space="preserve">Planned tables and figures</w:t>
       </w:r>
     </w:p>
     <w:p>
@@ -13810,7 +14393,7 @@
         <w:pStyle w:val="BodyText"/>
       </w:pPr>
       <w:r>
-        <w:t xml:space="preserve">Table 2: Results of our hypothesis tests for the three dependent variables. 95% credible intervals for posterior probability distributions of our model coefficients and contrasts. Summarizes</w:t>
+        <w:t xml:space="preserve">Table 2: Results of our hypothesis tests for the three dependent variables. 95% credible intervals for posterior probability distributions of our model coefficients and contrasts. This table summarizes</w:t>
       </w:r>
       <w:r>
         <w:t xml:space="preserve"> </w:t>
@@ -13870,10 +14453,7 @@
         <w:t xml:space="preserve">”</w:t>
       </w:r>
       <w:r>
-        <w:t xml:space="preserve"> </w:t>
-      </w:r>
-      <w:r>
-        <w:t xml:space="preserve">above, as well as results for the other two dependent variables.</w:t>
+        <w:t xml:space="preserve">, as well as results for the other two dependent variables.</w:t>
       </w:r>
     </w:p>
     <w:p>
@@ -14125,14 +14705,14 @@
         <w:t xml:space="preserve"> </w:t>
       </w:r>
       <w:r>
-        <w:t xml:space="preserve">) and findability (</w:t>
+        <w:t xml:space="preserve">) and reproducibility (</w:t>
       </w:r>
       <w:r>
         <w:t xml:space="preserve"> </w:t>
       </w:r>
       <m:oMath>
         <m:r>
-          <m:t>f</m:t>
+          <m:t>r</m:t>
         </m:r>
       </m:oMath>
       <w:r>
@@ -14142,7 +14722,7 @@
         <w:t xml:space="preserve">).</w:t>
       </w:r>
     </w:p>
-    <w:bookmarkStart w:id="127" w:name="refs"/>
+    <w:bookmarkStart w:id="129" w:name="refs"/>
     <w:bookmarkStart w:id="50" w:name="ref-rutz2009"/>
     <w:p>
       <w:pPr>
@@ -16636,8 +17216,64 @@
       </w:r>
     </w:p>
     <w:bookmarkEnd w:id="126"/>
-    <w:bookmarkEnd w:id="127"/>
+    <w:bookmarkStart w:id="128" w:name="ref-bürkner2020"/>
+    <w:p>
+      <w:pPr>
+        <w:pStyle w:val="Bibliography"/>
+      </w:pPr>
+      <w:r>
+        <w:t xml:space="preserve">40.</w:t>
+      </w:r>
+      <w:r>
+        <w:t xml:space="preserve"> </w:t>
+      </w:r>
+      <w:r>
+        <w:t xml:space="preserve">	</w:t>
+      </w:r>
+      <w:r>
+        <w:t xml:space="preserve">Bürkner, P.-C. &amp; Charpentier, E.</w:t>
+      </w:r>
+      <w:r>
+        <w:t xml:space="preserve"> </w:t>
+      </w:r>
+      <w:hyperlink r:id="rId127">
+        <w:r>
+          <w:rPr>
+            <w:rStyle w:val="Hyperlink"/>
+          </w:rPr>
+          <w:t xml:space="preserve">Modelling monotonic effects of ordinal predictors in Bayesian regression models</w:t>
+        </w:r>
+      </w:hyperlink>
+      <w:r>
+        <w:t xml:space="preserve">.</w:t>
+      </w:r>
+      <w:r>
+        <w:t xml:space="preserve"> </w:t>
+      </w:r>
+      <w:r>
+        <w:rPr>
+          <w:iCs/>
+          <w:i/>
+        </w:rPr>
+        <w:t xml:space="preserve">British Journal of Mathematical and Statistical Psychology</w:t>
+      </w:r>
+      <w:r>
+        <w:t xml:space="preserve"> </w:t>
+      </w:r>
+      <w:r>
+        <w:rPr>
+          <w:bCs/>
+          <w:b/>
+        </w:rPr>
+        <w:t xml:space="preserve">73</w:t>
+      </w:r>
+      <w:r>
+        <w:t xml:space="preserve">, 420–451 (2020).</w:t>
+      </w:r>
+    </w:p>
     <w:bookmarkEnd w:id="128"/>
+    <w:bookmarkEnd w:id="129"/>
+    <w:bookmarkEnd w:id="130"/>
     <w:sectPr/>
   </w:body>
 </w:document>

</xml_diff>